<commit_message>
word code done images 6 in
</commit_message>
<xml_diff>
--- a/a.docx
+++ b/a.docx
@@ -43,7 +43,7 @@
                           <a14:useLocalDpi xmlns:a14="http://schemas.microsoft.com/office/drawing/2010/main" val="0"/>
                         </a:ext>
                         <a:ext uri="{96DAC541-7B7A-43D3-8B79-37D633B846F1}">
-                          <asvg:svgBlip xmlns="" xmlns:cx2="http://schemas.microsoft.com/office/drawing/2015/10/21/chartex" xmlns:cx3="http://schemas.microsoft.com/office/drawing/2016/5/9/chartex" xmlns:cx4="http://schemas.microsoft.com/office/drawing/2016/5/10/chartex" xmlns:cx5="http://schemas.microsoft.com/office/drawing/2016/5/11/chartex" xmlns:cx6="http://schemas.microsoft.com/office/drawing/2016/5/12/chartex" xmlns:cx7="http://schemas.microsoft.com/office/drawing/2016/5/13/chartex" xmlns:cx8="http://schemas.microsoft.com/office/drawing/2016/5/14/chartex" xmlns:aink="http://schemas.microsoft.com/office/drawing/2016/ink" xmlns:am3d="http://schemas.microsoft.com/office/drawing/2017/model3d" xmlns:o="urn:schemas-microsoft-com:office:office" xmlns:v="urn:schemas-microsoft-com:vml" xmlns:w10="urn:schemas-microsoft-com:office:word" xmlns:w="http://schemas.openxmlformats.org/wordprocessingml/2006/main" xmlns:w16cex="http://schemas.microsoft.com/office/word/2018/wordml/cex" xmlns:w16cid="http://schemas.microsoft.com/office/word/2016/wordml/cid" xmlns:w16="http://schemas.microsoft.com/office/word/2018/wordml" xmlns:asvg="http://schemas.microsoft.com/office/drawing/2016/SVG/main" r:embed="rId9"/>
+                          <asvg:svgBlip xmlns:asvg="http://schemas.microsoft.com/office/drawing/2016/SVG/main" xmlns:w16="http://schemas.microsoft.com/office/word/2018/wordml" xmlns:w16cid="http://schemas.microsoft.com/office/word/2016/wordml/cid" xmlns:w16cex="http://schemas.microsoft.com/office/word/2018/wordml/cex" xmlns:w="http://schemas.openxmlformats.org/wordprocessingml/2006/main" xmlns:w10="urn:schemas-microsoft-com:office:word" xmlns:v="urn:schemas-microsoft-com:vml" xmlns:o="urn:schemas-microsoft-com:office:office" xmlns:am3d="http://schemas.microsoft.com/office/drawing/2017/model3d" xmlns:aink="http://schemas.microsoft.com/office/drawing/2016/ink" xmlns:cx8="http://schemas.microsoft.com/office/drawing/2016/5/14/chartex" xmlns:cx7="http://schemas.microsoft.com/office/drawing/2016/5/13/chartex" xmlns:cx6="http://schemas.microsoft.com/office/drawing/2016/5/12/chartex" xmlns:cx5="http://schemas.microsoft.com/office/drawing/2016/5/11/chartex" xmlns:cx4="http://schemas.microsoft.com/office/drawing/2016/5/10/chartex" xmlns:cx3="http://schemas.microsoft.com/office/drawing/2016/5/9/chartex" xmlns:cx2="http://schemas.microsoft.com/office/drawing/2015/10/21/chartex" xmlns="" r:embed="rId9"/>
                         </a:ext>
                       </a:extLst>
                     </a:blip>
@@ -184,8 +184,6 @@
         </w:rPr>
         <w:t>امیرمزلقانی</w:t>
       </w:r>
-      <w:bookmarkStart w:id="0" w:name="_GoBack"/>
-      <w:bookmarkEnd w:id="0"/>
     </w:p>
     <w:p>
       <w:pPr>
@@ -414,6 +412,7 @@
     </w:sdt>
     <w:p>
       <w:pPr>
+        <w:jc w:val="center"/>
         <w:rPr>
           <w:rFonts w:cs="B Titr"/>
           <w:b/>
@@ -424,6 +423,8 @@
           <w:lang w:bidi="fa-IR"/>
         </w:rPr>
       </w:pPr>
+      <w:bookmarkStart w:id="0" w:name="_GoBack"/>
+      <w:bookmarkEnd w:id="0"/>
     </w:p>
     <w:sectPr>
       <w:footerReference w:type="default" r:id="rId10"/>
@@ -1652,7 +1653,7 @@
 </file>
 
 <file path=customXml/itemProps1.xml><?xml version="1.0" encoding="utf-8"?>
-<ds:datastoreItem xmlns:ds="http://schemas.openxmlformats.org/officeDocument/2006/customXml" ds:itemID="{BFF1BE3F-8C79-4916-958A-A9E6407ED486}">
+<ds:datastoreItem xmlns:ds="http://schemas.openxmlformats.org/officeDocument/2006/customXml" ds:itemID="{CDAF9A47-A93D-4995-9086-478FCC6CAB45}">
   <ds:schemaRefs>
     <ds:schemaRef ds:uri="http://schemas.openxmlformats.org/officeDocument/2006/bibliography"/>
   </ds:schemaRefs>

</xml_diff>